<commit_message>
süreçler ve maliyet analizi güncellendi
</commit_message>
<xml_diff>
--- a/Süreçler Ve Maliyet Analizi.docx
+++ b/Süreçler Ve Maliyet Analizi.docx
@@ -128,6 +128,16 @@
         </w:rPr>
         <w:br/>
         <w:t xml:space="preserve">Tahmini 3 ay süreceği tahmin edilen proje için 500.000 TL fiyat öngörülmüş olup, kabul edilmiştir. </w:t>
+      </w:r>
+      <w:r>
+        <w:rPr>
+          <w:rFonts w:ascii="Arial" w:hAnsi="Arial" w:cs="Arial"/>
+          <w:color w:val="2F2F2F"/>
+          <w:sz w:val="21"/>
+          <w:szCs w:val="21"/>
+          <w:shd w:val="clear" w:color="auto" w:fill="FFFFFF"/>
+        </w:rPr>
+        <w:t>İşlem başlatıldı</w:t>
       </w:r>
     </w:p>
     <w:p>

</xml_diff>

<commit_message>
Update Süreçler Ve Maliyet Analizi.docx
</commit_message>
<xml_diff>
--- a/Süreçler Ve Maliyet Analizi.docx
+++ b/Süreçler Ve Maliyet Analizi.docx
@@ -55,7 +55,7 @@
     </w:p>
     <w:p>
       <w:pPr>
-        <w:ind w:left="1416"/>
+        <w:spacing w:after="0" w:line="240" w:lineRule="auto"/>
         <w:rPr>
           <w:rFonts w:ascii="Arial" w:hAnsi="Arial" w:cs="Arial"/>
           <w:color w:val="2F2F2F"/>
@@ -139,6 +139,1458 @@
         </w:rPr>
         <w:t>İşlem başlatıldı</w:t>
       </w:r>
+      <w:r>
+        <w:rPr>
+          <w:rFonts w:ascii="Arial" w:hAnsi="Arial" w:cs="Arial"/>
+          <w:color w:val="2F2F2F"/>
+          <w:sz w:val="21"/>
+          <w:szCs w:val="21"/>
+          <w:shd w:val="clear" w:color="auto" w:fill="FFFFFF"/>
+        </w:rPr>
+        <w:t xml:space="preserve">. Süreçler aşağıda belirtildi. </w:t>
+      </w:r>
+    </w:p>
+    <w:p>
+      <w:pPr>
+        <w:spacing w:after="0" w:line="240" w:lineRule="auto"/>
+        <w:rPr>
+          <w:rFonts w:ascii="Arial" w:hAnsi="Arial" w:cs="Arial"/>
+          <w:color w:val="2F2F2F"/>
+          <w:sz w:val="21"/>
+          <w:szCs w:val="21"/>
+          <w:shd w:val="clear" w:color="auto" w:fill="FFFFFF"/>
+        </w:rPr>
+      </w:pPr>
+    </w:p>
+    <w:p>
+      <w:pPr>
+        <w:pStyle w:val="ListeParagraf"/>
+        <w:numPr>
+          <w:ilvl w:val="0"/>
+          <w:numId w:val="4"/>
+        </w:numPr>
+        <w:spacing w:after="0" w:line="240" w:lineRule="auto"/>
+        <w:rPr>
+          <w:rFonts w:ascii="Times New Roman" w:eastAsia="Times New Roman" w:hAnsi="Times New Roman" w:cs="Times New Roman"/>
+          <w:sz w:val="24"/>
+          <w:szCs w:val="24"/>
+          <w:lang w:eastAsia="tr-TR"/>
+        </w:rPr>
+      </w:pPr>
+      <w:r>
+        <w:rPr>
+          <w:rFonts w:ascii="Times New Roman" w:eastAsia="Times New Roman" w:hAnsi="Times New Roman" w:cs="Times New Roman"/>
+          <w:sz w:val="24"/>
+          <w:szCs w:val="24"/>
+          <w:lang w:eastAsia="tr-TR"/>
+        </w:rPr>
+        <w:t xml:space="preserve">Proje </w:t>
+      </w:r>
+      <w:proofErr w:type="spellStart"/>
+      <w:r>
+        <w:rPr>
+          <w:rFonts w:ascii="Times New Roman" w:eastAsia="Times New Roman" w:hAnsi="Times New Roman" w:cs="Times New Roman"/>
+          <w:sz w:val="24"/>
+          <w:szCs w:val="24"/>
+          <w:lang w:eastAsia="tr-TR"/>
+        </w:rPr>
+        <w:t>Veritabanı</w:t>
+      </w:r>
+      <w:proofErr w:type="spellEnd"/>
+      <w:r>
+        <w:rPr>
+          <w:rFonts w:ascii="Times New Roman" w:eastAsia="Times New Roman" w:hAnsi="Times New Roman" w:cs="Times New Roman"/>
+          <w:sz w:val="24"/>
+          <w:szCs w:val="24"/>
+          <w:lang w:eastAsia="tr-TR"/>
+        </w:rPr>
+        <w:t xml:space="preserve"> ve İlk Ayar Tablosunu</w:t>
+      </w:r>
+      <w:r>
+        <w:rPr>
+          <w:rFonts w:ascii="Times New Roman" w:eastAsia="Times New Roman" w:hAnsi="Times New Roman" w:cs="Times New Roman"/>
+          <w:sz w:val="24"/>
+          <w:szCs w:val="24"/>
+          <w:lang w:eastAsia="tr-TR"/>
+        </w:rPr>
+        <w:br/>
+        <w:t xml:space="preserve">Oluşturma </w:t>
+      </w:r>
+    </w:p>
+    <w:p>
+      <w:pPr>
+        <w:pStyle w:val="ListeParagraf"/>
+        <w:numPr>
+          <w:ilvl w:val="0"/>
+          <w:numId w:val="4"/>
+        </w:numPr>
+        <w:spacing w:after="0" w:line="240" w:lineRule="auto"/>
+        <w:rPr>
+          <w:rFonts w:ascii="Times New Roman" w:eastAsia="Times New Roman" w:hAnsi="Times New Roman" w:cs="Times New Roman"/>
+          <w:sz w:val="24"/>
+          <w:szCs w:val="24"/>
+          <w:lang w:eastAsia="tr-TR"/>
+        </w:rPr>
+      </w:pPr>
+      <w:r>
+        <w:rPr>
+          <w:rFonts w:ascii="Times New Roman" w:eastAsia="Times New Roman" w:hAnsi="Times New Roman" w:cs="Times New Roman"/>
+          <w:sz w:val="24"/>
+          <w:szCs w:val="24"/>
+          <w:lang w:eastAsia="tr-TR"/>
+        </w:rPr>
+        <w:t>Projede Kullanılacak</w:t>
+      </w:r>
+      <w:r>
+        <w:rPr>
+          <w:rFonts w:ascii="Times New Roman" w:eastAsia="Times New Roman" w:hAnsi="Times New Roman" w:cs="Times New Roman"/>
+          <w:sz w:val="24"/>
+          <w:szCs w:val="24"/>
+          <w:lang w:eastAsia="tr-TR"/>
+        </w:rPr>
+        <w:t xml:space="preserve"> </w:t>
+      </w:r>
+      <w:proofErr w:type="spellStart"/>
+      <w:r>
+        <w:rPr>
+          <w:rFonts w:ascii="Times New Roman" w:eastAsia="Times New Roman" w:hAnsi="Times New Roman" w:cs="Times New Roman"/>
+          <w:sz w:val="24"/>
+          <w:szCs w:val="24"/>
+          <w:lang w:eastAsia="tr-TR"/>
+        </w:rPr>
+        <w:t>Anasayfa</w:t>
+      </w:r>
+      <w:proofErr w:type="spellEnd"/>
+      <w:r>
+        <w:rPr>
+          <w:rFonts w:ascii="Times New Roman" w:eastAsia="Times New Roman" w:hAnsi="Times New Roman" w:cs="Times New Roman"/>
+          <w:sz w:val="24"/>
+          <w:szCs w:val="24"/>
+          <w:lang w:eastAsia="tr-TR"/>
+        </w:rPr>
+        <w:t xml:space="preserve"> HTML </w:t>
+      </w:r>
+      <w:proofErr w:type="spellStart"/>
+      <w:r>
+        <w:rPr>
+          <w:rFonts w:ascii="Times New Roman" w:eastAsia="Times New Roman" w:hAnsi="Times New Roman" w:cs="Times New Roman"/>
+          <w:sz w:val="24"/>
+          <w:szCs w:val="24"/>
+          <w:lang w:eastAsia="tr-TR"/>
+        </w:rPr>
+        <w:t>Template</w:t>
+      </w:r>
+      <w:r>
+        <w:rPr>
+          <w:rFonts w:ascii="Times New Roman" w:eastAsia="Times New Roman" w:hAnsi="Times New Roman" w:cs="Times New Roman"/>
+          <w:sz w:val="24"/>
+          <w:szCs w:val="24"/>
+          <w:lang w:eastAsia="tr-TR"/>
+        </w:rPr>
+        <w:t>nin</w:t>
+      </w:r>
+      <w:proofErr w:type="spellEnd"/>
+      <w:r>
+        <w:rPr>
+          <w:rFonts w:ascii="Times New Roman" w:eastAsia="Times New Roman" w:hAnsi="Times New Roman" w:cs="Times New Roman"/>
+          <w:sz w:val="24"/>
+          <w:szCs w:val="24"/>
+          <w:lang w:eastAsia="tr-TR"/>
+        </w:rPr>
+        <w:t xml:space="preserve"> oluşturulması</w:t>
+      </w:r>
+    </w:p>
+    <w:p>
+      <w:pPr>
+        <w:pStyle w:val="ListeParagraf"/>
+        <w:numPr>
+          <w:ilvl w:val="0"/>
+          <w:numId w:val="4"/>
+        </w:numPr>
+        <w:spacing w:after="0" w:line="240" w:lineRule="auto"/>
+        <w:rPr>
+          <w:rFonts w:ascii="Times New Roman" w:eastAsia="Times New Roman" w:hAnsi="Times New Roman" w:cs="Times New Roman"/>
+          <w:sz w:val="24"/>
+          <w:szCs w:val="24"/>
+          <w:lang w:eastAsia="tr-TR"/>
+        </w:rPr>
+      </w:pPr>
+      <w:r>
+        <w:rPr>
+          <w:rFonts w:ascii="Times New Roman" w:eastAsia="Times New Roman" w:hAnsi="Times New Roman" w:cs="Times New Roman"/>
+          <w:sz w:val="24"/>
+          <w:szCs w:val="24"/>
+          <w:lang w:eastAsia="tr-TR"/>
+        </w:rPr>
+        <w:t xml:space="preserve"> </w:t>
+      </w:r>
+      <w:proofErr w:type="spellStart"/>
+      <w:r>
+        <w:rPr>
+          <w:rFonts w:ascii="Times New Roman" w:eastAsia="Times New Roman" w:hAnsi="Times New Roman" w:cs="Times New Roman"/>
+          <w:sz w:val="24"/>
+          <w:szCs w:val="24"/>
+          <w:lang w:eastAsia="tr-TR"/>
+        </w:rPr>
+        <w:t>Admin</w:t>
+      </w:r>
+      <w:proofErr w:type="spellEnd"/>
+      <w:r>
+        <w:rPr>
+          <w:rFonts w:ascii="Times New Roman" w:eastAsia="Times New Roman" w:hAnsi="Times New Roman" w:cs="Times New Roman"/>
+          <w:sz w:val="24"/>
+          <w:szCs w:val="24"/>
+          <w:lang w:eastAsia="tr-TR"/>
+        </w:rPr>
+        <w:t xml:space="preserve"> </w:t>
+      </w:r>
+      <w:proofErr w:type="spellStart"/>
+      <w:r>
+        <w:rPr>
+          <w:rFonts w:ascii="Times New Roman" w:eastAsia="Times New Roman" w:hAnsi="Times New Roman" w:cs="Times New Roman"/>
+          <w:sz w:val="24"/>
+          <w:szCs w:val="24"/>
+          <w:lang w:eastAsia="tr-TR"/>
+        </w:rPr>
+        <w:t>Template</w:t>
+      </w:r>
+      <w:proofErr w:type="spellEnd"/>
+      <w:r>
+        <w:rPr>
+          <w:rFonts w:ascii="Times New Roman" w:eastAsia="Times New Roman" w:hAnsi="Times New Roman" w:cs="Times New Roman"/>
+          <w:sz w:val="24"/>
+          <w:szCs w:val="24"/>
+          <w:lang w:eastAsia="tr-TR"/>
+        </w:rPr>
+        <w:t xml:space="preserve"> </w:t>
+      </w:r>
+      <w:r>
+        <w:rPr>
+          <w:rFonts w:ascii="Times New Roman" w:eastAsia="Times New Roman" w:hAnsi="Times New Roman" w:cs="Times New Roman"/>
+          <w:sz w:val="24"/>
+          <w:szCs w:val="24"/>
+          <w:lang w:eastAsia="tr-TR"/>
+        </w:rPr>
+        <w:t>Oluşturma</w:t>
+      </w:r>
+    </w:p>
+    <w:p>
+      <w:pPr>
+        <w:pStyle w:val="ListeParagraf"/>
+        <w:numPr>
+          <w:ilvl w:val="0"/>
+          <w:numId w:val="4"/>
+        </w:numPr>
+        <w:spacing w:after="0" w:line="240" w:lineRule="auto"/>
+        <w:rPr>
+          <w:rFonts w:ascii="Times New Roman" w:eastAsia="Times New Roman" w:hAnsi="Times New Roman" w:cs="Times New Roman"/>
+          <w:sz w:val="24"/>
+          <w:szCs w:val="24"/>
+          <w:lang w:eastAsia="tr-TR"/>
+        </w:rPr>
+      </w:pPr>
+      <w:r>
+        <w:rPr>
+          <w:rFonts w:ascii="Times New Roman" w:eastAsia="Times New Roman" w:hAnsi="Times New Roman" w:cs="Times New Roman"/>
+          <w:sz w:val="24"/>
+          <w:szCs w:val="24"/>
+          <w:lang w:eastAsia="tr-TR"/>
+        </w:rPr>
+        <w:t xml:space="preserve"> Genel Ayar modül sayfasının</w:t>
+      </w:r>
+      <w:r>
+        <w:rPr>
+          <w:rFonts w:ascii="Times New Roman" w:eastAsia="Times New Roman" w:hAnsi="Times New Roman" w:cs="Times New Roman"/>
+          <w:sz w:val="24"/>
+          <w:szCs w:val="24"/>
+          <w:lang w:eastAsia="tr-TR"/>
+        </w:rPr>
+        <w:br/>
+        <w:t>oluşturulması</w:t>
+      </w:r>
+    </w:p>
+    <w:p>
+      <w:pPr>
+        <w:pStyle w:val="ListeParagraf"/>
+        <w:numPr>
+          <w:ilvl w:val="0"/>
+          <w:numId w:val="4"/>
+        </w:numPr>
+        <w:spacing w:after="0" w:line="240" w:lineRule="auto"/>
+        <w:rPr>
+          <w:rFonts w:ascii="Times New Roman" w:eastAsia="Times New Roman" w:hAnsi="Times New Roman" w:cs="Times New Roman"/>
+          <w:sz w:val="24"/>
+          <w:szCs w:val="24"/>
+          <w:lang w:eastAsia="tr-TR"/>
+        </w:rPr>
+      </w:pPr>
+      <w:r>
+        <w:rPr>
+          <w:rFonts w:ascii="Times New Roman" w:eastAsia="Times New Roman" w:hAnsi="Times New Roman" w:cs="Times New Roman"/>
+          <w:sz w:val="24"/>
+          <w:szCs w:val="24"/>
+          <w:lang w:eastAsia="tr-TR"/>
+        </w:rPr>
+        <w:t xml:space="preserve"> İletişim Modülü Düzenleme Sayfası</w:t>
+      </w:r>
+      <w:r>
+        <w:rPr>
+          <w:rFonts w:ascii="Times New Roman" w:eastAsia="Times New Roman" w:hAnsi="Times New Roman" w:cs="Times New Roman"/>
+          <w:sz w:val="24"/>
+          <w:szCs w:val="24"/>
+          <w:lang w:eastAsia="tr-TR"/>
+        </w:rPr>
+        <w:br/>
+        <w:t xml:space="preserve">Form Tasarımı ve </w:t>
+      </w:r>
+      <w:proofErr w:type="spellStart"/>
+      <w:r>
+        <w:rPr>
+          <w:rFonts w:ascii="Times New Roman" w:eastAsia="Times New Roman" w:hAnsi="Times New Roman" w:cs="Times New Roman"/>
+          <w:sz w:val="24"/>
+          <w:szCs w:val="24"/>
+          <w:lang w:eastAsia="tr-TR"/>
+        </w:rPr>
+        <w:t>İslem.php</w:t>
+      </w:r>
+      <w:proofErr w:type="spellEnd"/>
+      <w:r>
+        <w:rPr>
+          <w:rFonts w:ascii="Times New Roman" w:eastAsia="Times New Roman" w:hAnsi="Times New Roman" w:cs="Times New Roman"/>
+          <w:sz w:val="24"/>
+          <w:szCs w:val="24"/>
+          <w:lang w:eastAsia="tr-TR"/>
+        </w:rPr>
+        <w:t xml:space="preserve"> Ayarları</w:t>
+      </w:r>
+    </w:p>
+    <w:p>
+      <w:pPr>
+        <w:pStyle w:val="ListeParagraf"/>
+        <w:numPr>
+          <w:ilvl w:val="0"/>
+          <w:numId w:val="4"/>
+        </w:numPr>
+        <w:spacing w:after="0" w:line="240" w:lineRule="auto"/>
+        <w:rPr>
+          <w:rFonts w:ascii="Times New Roman" w:eastAsia="Times New Roman" w:hAnsi="Times New Roman" w:cs="Times New Roman"/>
+          <w:sz w:val="24"/>
+          <w:szCs w:val="24"/>
+          <w:lang w:eastAsia="tr-TR"/>
+        </w:rPr>
+      </w:pPr>
+      <w:r>
+        <w:rPr>
+          <w:rFonts w:ascii="Times New Roman" w:eastAsia="Times New Roman" w:hAnsi="Times New Roman" w:cs="Times New Roman"/>
+          <w:sz w:val="24"/>
+          <w:szCs w:val="24"/>
+          <w:lang w:eastAsia="tr-TR"/>
+        </w:rPr>
+        <w:t xml:space="preserve"> </w:t>
+      </w:r>
+      <w:proofErr w:type="spellStart"/>
+      <w:r>
+        <w:rPr>
+          <w:rFonts w:ascii="Times New Roman" w:eastAsia="Times New Roman" w:hAnsi="Times New Roman" w:cs="Times New Roman"/>
+          <w:sz w:val="24"/>
+          <w:szCs w:val="24"/>
+          <w:lang w:eastAsia="tr-TR"/>
+        </w:rPr>
+        <w:t>Veritabanından</w:t>
+      </w:r>
+      <w:proofErr w:type="spellEnd"/>
+      <w:r>
+        <w:rPr>
+          <w:rFonts w:ascii="Times New Roman" w:eastAsia="Times New Roman" w:hAnsi="Times New Roman" w:cs="Times New Roman"/>
+          <w:sz w:val="24"/>
+          <w:szCs w:val="24"/>
+          <w:lang w:eastAsia="tr-TR"/>
+        </w:rPr>
+        <w:t xml:space="preserve"> Site Ayarlarını Çekme</w:t>
+      </w:r>
+      <w:r>
+        <w:rPr>
+          <w:rFonts w:ascii="Times New Roman" w:eastAsia="Times New Roman" w:hAnsi="Times New Roman" w:cs="Times New Roman"/>
+          <w:sz w:val="24"/>
+          <w:szCs w:val="24"/>
+          <w:lang w:eastAsia="tr-TR"/>
+        </w:rPr>
+        <w:t xml:space="preserve"> ve </w:t>
+      </w:r>
+      <w:r>
+        <w:rPr>
+          <w:rFonts w:ascii="Times New Roman" w:eastAsia="Times New Roman" w:hAnsi="Times New Roman" w:cs="Times New Roman"/>
+          <w:sz w:val="24"/>
+          <w:szCs w:val="24"/>
+          <w:lang w:eastAsia="tr-TR"/>
+        </w:rPr>
+        <w:t xml:space="preserve">Hakkımızda Modülü </w:t>
+      </w:r>
+      <w:proofErr w:type="spellStart"/>
+      <w:r>
+        <w:rPr>
+          <w:rFonts w:ascii="Times New Roman" w:eastAsia="Times New Roman" w:hAnsi="Times New Roman" w:cs="Times New Roman"/>
+          <w:sz w:val="24"/>
+          <w:szCs w:val="24"/>
+          <w:lang w:eastAsia="tr-TR"/>
+        </w:rPr>
+        <w:t>MySQL</w:t>
+      </w:r>
+      <w:proofErr w:type="spellEnd"/>
+      <w:r>
+        <w:rPr>
+          <w:rFonts w:ascii="Times New Roman" w:eastAsia="Times New Roman" w:hAnsi="Times New Roman" w:cs="Times New Roman"/>
+          <w:sz w:val="24"/>
+          <w:szCs w:val="24"/>
+          <w:lang w:eastAsia="tr-TR"/>
+        </w:rPr>
+        <w:t xml:space="preserve"> Tablo</w:t>
+      </w:r>
+      <w:r>
+        <w:rPr>
+          <w:rFonts w:ascii="Times New Roman" w:eastAsia="Times New Roman" w:hAnsi="Times New Roman" w:cs="Times New Roman"/>
+          <w:sz w:val="24"/>
+          <w:szCs w:val="24"/>
+          <w:lang w:eastAsia="tr-TR"/>
+        </w:rPr>
+        <w:br/>
+        <w:t>Oluşturma</w:t>
+      </w:r>
+    </w:p>
+    <w:p>
+      <w:pPr>
+        <w:pStyle w:val="ListeParagraf"/>
+        <w:numPr>
+          <w:ilvl w:val="0"/>
+          <w:numId w:val="4"/>
+        </w:numPr>
+        <w:spacing w:after="0" w:line="240" w:lineRule="auto"/>
+        <w:rPr>
+          <w:rFonts w:ascii="Times New Roman" w:eastAsia="Times New Roman" w:hAnsi="Times New Roman" w:cs="Times New Roman"/>
+          <w:sz w:val="24"/>
+          <w:szCs w:val="24"/>
+          <w:lang w:eastAsia="tr-TR"/>
+        </w:rPr>
+      </w:pPr>
+      <w:proofErr w:type="spellStart"/>
+      <w:r>
+        <w:rPr>
+          <w:rFonts w:ascii="Times New Roman" w:eastAsia="Times New Roman" w:hAnsi="Times New Roman" w:cs="Times New Roman"/>
+          <w:sz w:val="24"/>
+          <w:szCs w:val="24"/>
+          <w:lang w:eastAsia="tr-TR"/>
+        </w:rPr>
+        <w:t>Htaccess</w:t>
+      </w:r>
+      <w:proofErr w:type="spellEnd"/>
+      <w:r>
+        <w:rPr>
+          <w:rFonts w:ascii="Times New Roman" w:eastAsia="Times New Roman" w:hAnsi="Times New Roman" w:cs="Times New Roman"/>
+          <w:sz w:val="24"/>
+          <w:szCs w:val="24"/>
+          <w:lang w:eastAsia="tr-TR"/>
+        </w:rPr>
+        <w:t xml:space="preserve"> Dosyası Oluşturma</w:t>
+      </w:r>
+      <w:r>
+        <w:rPr>
+          <w:rFonts w:ascii="Times New Roman" w:eastAsia="Times New Roman" w:hAnsi="Times New Roman" w:cs="Times New Roman"/>
+          <w:sz w:val="24"/>
+          <w:szCs w:val="24"/>
+          <w:lang w:eastAsia="tr-TR"/>
+        </w:rPr>
+        <w:t xml:space="preserve"> </w:t>
+      </w:r>
+      <w:proofErr w:type="spellStart"/>
+      <w:r>
+        <w:rPr>
+          <w:rFonts w:ascii="Times New Roman" w:eastAsia="Times New Roman" w:hAnsi="Times New Roman" w:cs="Times New Roman"/>
+          <w:sz w:val="24"/>
+          <w:szCs w:val="24"/>
+          <w:lang w:eastAsia="tr-TR"/>
+        </w:rPr>
+        <w:t>Admin</w:t>
+      </w:r>
+      <w:proofErr w:type="spellEnd"/>
+      <w:r>
+        <w:rPr>
+          <w:rFonts w:ascii="Times New Roman" w:eastAsia="Times New Roman" w:hAnsi="Times New Roman" w:cs="Times New Roman"/>
+          <w:sz w:val="24"/>
+          <w:szCs w:val="24"/>
+          <w:lang w:eastAsia="tr-TR"/>
+        </w:rPr>
+        <w:t xml:space="preserve"> </w:t>
+      </w:r>
+      <w:proofErr w:type="spellStart"/>
+      <w:r>
+        <w:rPr>
+          <w:rFonts w:ascii="Times New Roman" w:eastAsia="Times New Roman" w:hAnsi="Times New Roman" w:cs="Times New Roman"/>
+          <w:sz w:val="24"/>
+          <w:szCs w:val="24"/>
+          <w:lang w:eastAsia="tr-TR"/>
+        </w:rPr>
+        <w:t>Login</w:t>
+      </w:r>
+      <w:proofErr w:type="spellEnd"/>
+      <w:r>
+        <w:rPr>
+          <w:rFonts w:ascii="Times New Roman" w:eastAsia="Times New Roman" w:hAnsi="Times New Roman" w:cs="Times New Roman"/>
+          <w:sz w:val="24"/>
+          <w:szCs w:val="24"/>
+          <w:lang w:eastAsia="tr-TR"/>
+        </w:rPr>
+        <w:t xml:space="preserve"> Sayfası Yapımı ve</w:t>
+      </w:r>
+      <w:r>
+        <w:rPr>
+          <w:rFonts w:ascii="Times New Roman" w:eastAsia="Times New Roman" w:hAnsi="Times New Roman" w:cs="Times New Roman"/>
+          <w:sz w:val="24"/>
+          <w:szCs w:val="24"/>
+          <w:lang w:eastAsia="tr-TR"/>
+        </w:rPr>
+        <w:br/>
+        <w:t>Kullanıcı Tablosu Oluşturma</w:t>
+      </w:r>
+    </w:p>
+    <w:p>
+      <w:pPr>
+        <w:pStyle w:val="ListeParagraf"/>
+        <w:numPr>
+          <w:ilvl w:val="0"/>
+          <w:numId w:val="4"/>
+        </w:numPr>
+        <w:spacing w:after="0" w:line="240" w:lineRule="auto"/>
+        <w:rPr>
+          <w:rFonts w:ascii="Times New Roman" w:eastAsia="Times New Roman" w:hAnsi="Times New Roman" w:cs="Times New Roman"/>
+          <w:sz w:val="24"/>
+          <w:szCs w:val="24"/>
+          <w:lang w:eastAsia="tr-TR"/>
+        </w:rPr>
+      </w:pPr>
+      <w:r>
+        <w:rPr>
+          <w:rFonts w:ascii="Times New Roman" w:eastAsia="Times New Roman" w:hAnsi="Times New Roman" w:cs="Times New Roman"/>
+          <w:sz w:val="24"/>
+          <w:szCs w:val="24"/>
+          <w:lang w:eastAsia="tr-TR"/>
+        </w:rPr>
+        <w:t>Kayıtlı Kullanıcıları Yönetim Panelinde</w:t>
+      </w:r>
+      <w:r>
+        <w:rPr>
+          <w:rFonts w:ascii="Times New Roman" w:eastAsia="Times New Roman" w:hAnsi="Times New Roman" w:cs="Times New Roman"/>
+          <w:sz w:val="24"/>
+          <w:szCs w:val="24"/>
+          <w:lang w:eastAsia="tr-TR"/>
+        </w:rPr>
+        <w:t xml:space="preserve"> </w:t>
+      </w:r>
+      <w:r>
+        <w:rPr>
+          <w:rFonts w:ascii="Times New Roman" w:eastAsia="Times New Roman" w:hAnsi="Times New Roman" w:cs="Times New Roman"/>
+          <w:sz w:val="24"/>
+          <w:szCs w:val="24"/>
+          <w:lang w:eastAsia="tr-TR"/>
+        </w:rPr>
+        <w:t xml:space="preserve">Listeleme </w:t>
+      </w:r>
+      <w:r>
+        <w:rPr>
+          <w:rFonts w:ascii="Times New Roman" w:eastAsia="Times New Roman" w:hAnsi="Times New Roman" w:cs="Times New Roman"/>
+          <w:sz w:val="24"/>
+          <w:szCs w:val="24"/>
+          <w:lang w:eastAsia="tr-TR"/>
+        </w:rPr>
+        <w:t xml:space="preserve">ve </w:t>
+      </w:r>
+      <w:r>
+        <w:rPr>
+          <w:rFonts w:ascii="Times New Roman" w:eastAsia="Times New Roman" w:hAnsi="Times New Roman" w:cs="Times New Roman"/>
+          <w:sz w:val="24"/>
+          <w:szCs w:val="24"/>
+          <w:lang w:eastAsia="tr-TR"/>
+        </w:rPr>
+        <w:t>Kullanıcı Bilgilerini Düzenleme</w:t>
+      </w:r>
+      <w:r>
+        <w:rPr>
+          <w:rFonts w:ascii="Times New Roman" w:eastAsia="Times New Roman" w:hAnsi="Times New Roman" w:cs="Times New Roman"/>
+          <w:sz w:val="24"/>
+          <w:szCs w:val="24"/>
+          <w:lang w:eastAsia="tr-TR"/>
+        </w:rPr>
+        <w:br/>
+        <w:t>İşlemleri</w:t>
+      </w:r>
+    </w:p>
+    <w:p>
+      <w:pPr>
+        <w:pStyle w:val="ListeParagraf"/>
+        <w:numPr>
+          <w:ilvl w:val="0"/>
+          <w:numId w:val="4"/>
+        </w:numPr>
+        <w:spacing w:after="0" w:line="240" w:lineRule="auto"/>
+        <w:rPr>
+          <w:rFonts w:ascii="Times New Roman" w:eastAsia="Times New Roman" w:hAnsi="Times New Roman" w:cs="Times New Roman"/>
+          <w:sz w:val="24"/>
+          <w:szCs w:val="24"/>
+          <w:lang w:eastAsia="tr-TR"/>
+        </w:rPr>
+      </w:pPr>
+      <w:r>
+        <w:rPr>
+          <w:rFonts w:ascii="Times New Roman" w:eastAsia="Times New Roman" w:hAnsi="Times New Roman" w:cs="Times New Roman"/>
+          <w:sz w:val="24"/>
+          <w:szCs w:val="24"/>
+          <w:lang w:eastAsia="tr-TR"/>
+        </w:rPr>
+        <w:t xml:space="preserve">Menü Modülü Tablo </w:t>
+      </w:r>
+      <w:proofErr w:type="spellStart"/>
+      <w:r>
+        <w:rPr>
+          <w:rFonts w:ascii="Times New Roman" w:eastAsia="Times New Roman" w:hAnsi="Times New Roman" w:cs="Times New Roman"/>
+          <w:sz w:val="24"/>
+          <w:szCs w:val="24"/>
+          <w:lang w:eastAsia="tr-TR"/>
+        </w:rPr>
+        <w:t>Rasarımı</w:t>
+      </w:r>
+      <w:proofErr w:type="spellEnd"/>
+      <w:r>
+        <w:rPr>
+          <w:rFonts w:ascii="Times New Roman" w:eastAsia="Times New Roman" w:hAnsi="Times New Roman" w:cs="Times New Roman"/>
+          <w:sz w:val="24"/>
+          <w:szCs w:val="24"/>
+          <w:lang w:eastAsia="tr-TR"/>
+        </w:rPr>
+        <w:t xml:space="preserve"> ve</w:t>
+      </w:r>
+      <w:r>
+        <w:rPr>
+          <w:rFonts w:ascii="Times New Roman" w:eastAsia="Times New Roman" w:hAnsi="Times New Roman" w:cs="Times New Roman"/>
+          <w:sz w:val="24"/>
+          <w:szCs w:val="24"/>
+          <w:lang w:eastAsia="tr-TR"/>
+        </w:rPr>
+        <w:br/>
+      </w:r>
+      <w:proofErr w:type="spellStart"/>
+      <w:r>
+        <w:rPr>
+          <w:rFonts w:ascii="Times New Roman" w:eastAsia="Times New Roman" w:hAnsi="Times New Roman" w:cs="Times New Roman"/>
+          <w:sz w:val="24"/>
+          <w:szCs w:val="24"/>
+          <w:lang w:eastAsia="tr-TR"/>
+        </w:rPr>
+        <w:t>Admin</w:t>
+      </w:r>
+      <w:proofErr w:type="spellEnd"/>
+      <w:r>
+        <w:rPr>
+          <w:rFonts w:ascii="Times New Roman" w:eastAsia="Times New Roman" w:hAnsi="Times New Roman" w:cs="Times New Roman"/>
+          <w:sz w:val="24"/>
+          <w:szCs w:val="24"/>
+          <w:lang w:eastAsia="tr-TR"/>
+        </w:rPr>
+        <w:t xml:space="preserve"> Panel Listeleme İşlemleri </w:t>
+      </w:r>
+      <w:r>
+        <w:rPr>
+          <w:rFonts w:ascii="Times New Roman" w:eastAsia="Times New Roman" w:hAnsi="Times New Roman" w:cs="Times New Roman"/>
+          <w:sz w:val="24"/>
+          <w:szCs w:val="24"/>
+          <w:lang w:eastAsia="tr-TR"/>
+        </w:rPr>
+        <w:t xml:space="preserve">ve </w:t>
+      </w:r>
+      <w:r>
+        <w:rPr>
+          <w:rFonts w:ascii="Times New Roman" w:eastAsia="Times New Roman" w:hAnsi="Times New Roman" w:cs="Times New Roman"/>
+          <w:sz w:val="24"/>
+          <w:szCs w:val="24"/>
+          <w:lang w:eastAsia="tr-TR"/>
+        </w:rPr>
+        <w:t>Menü Düzenleme İşlemleri</w:t>
+      </w:r>
+    </w:p>
+    <w:p>
+      <w:pPr>
+        <w:pStyle w:val="ListeParagraf"/>
+        <w:numPr>
+          <w:ilvl w:val="0"/>
+          <w:numId w:val="4"/>
+        </w:numPr>
+        <w:spacing w:after="0" w:line="240" w:lineRule="auto"/>
+        <w:rPr>
+          <w:rFonts w:ascii="Times New Roman" w:eastAsia="Times New Roman" w:hAnsi="Times New Roman" w:cs="Times New Roman"/>
+          <w:sz w:val="24"/>
+          <w:szCs w:val="24"/>
+          <w:lang w:eastAsia="tr-TR"/>
+        </w:rPr>
+      </w:pPr>
+      <w:r>
+        <w:rPr>
+          <w:rFonts w:ascii="Times New Roman" w:eastAsia="Times New Roman" w:hAnsi="Times New Roman" w:cs="Times New Roman"/>
+          <w:sz w:val="24"/>
+          <w:szCs w:val="24"/>
+          <w:lang w:eastAsia="tr-TR"/>
+        </w:rPr>
+        <w:t xml:space="preserve"> </w:t>
+      </w:r>
+      <w:proofErr w:type="spellStart"/>
+      <w:r>
+        <w:rPr>
+          <w:rFonts w:ascii="Times New Roman" w:eastAsia="Times New Roman" w:hAnsi="Times New Roman" w:cs="Times New Roman"/>
+          <w:sz w:val="24"/>
+          <w:szCs w:val="24"/>
+          <w:lang w:eastAsia="tr-TR"/>
+        </w:rPr>
+        <w:t>Slider</w:t>
+      </w:r>
+      <w:proofErr w:type="spellEnd"/>
+      <w:r>
+        <w:rPr>
+          <w:rFonts w:ascii="Times New Roman" w:eastAsia="Times New Roman" w:hAnsi="Times New Roman" w:cs="Times New Roman"/>
+          <w:sz w:val="24"/>
+          <w:szCs w:val="24"/>
+          <w:lang w:eastAsia="tr-TR"/>
+        </w:rPr>
+        <w:t xml:space="preserve"> Modülü </w:t>
+      </w:r>
+      <w:proofErr w:type="spellStart"/>
+      <w:r>
+        <w:rPr>
+          <w:rFonts w:ascii="Times New Roman" w:eastAsia="Times New Roman" w:hAnsi="Times New Roman" w:cs="Times New Roman"/>
+          <w:sz w:val="24"/>
+          <w:szCs w:val="24"/>
+          <w:lang w:eastAsia="tr-TR"/>
+        </w:rPr>
+        <w:t>MySQL</w:t>
+      </w:r>
+      <w:proofErr w:type="spellEnd"/>
+      <w:r>
+        <w:rPr>
+          <w:rFonts w:ascii="Times New Roman" w:eastAsia="Times New Roman" w:hAnsi="Times New Roman" w:cs="Times New Roman"/>
+          <w:sz w:val="24"/>
+          <w:szCs w:val="24"/>
+          <w:lang w:eastAsia="tr-TR"/>
+        </w:rPr>
+        <w:t xml:space="preserve"> Tablo</w:t>
+      </w:r>
+      <w:r>
+        <w:rPr>
+          <w:rFonts w:ascii="Times New Roman" w:eastAsia="Times New Roman" w:hAnsi="Times New Roman" w:cs="Times New Roman"/>
+          <w:sz w:val="24"/>
+          <w:szCs w:val="24"/>
+          <w:lang w:eastAsia="tr-TR"/>
+        </w:rPr>
+        <w:t xml:space="preserve"> </w:t>
+      </w:r>
+      <w:r>
+        <w:rPr>
+          <w:rFonts w:ascii="Times New Roman" w:eastAsia="Times New Roman" w:hAnsi="Times New Roman" w:cs="Times New Roman"/>
+          <w:sz w:val="24"/>
+          <w:szCs w:val="24"/>
+          <w:lang w:eastAsia="tr-TR"/>
+        </w:rPr>
+        <w:t>Oluşturma</w:t>
+      </w:r>
+      <w:r>
+        <w:rPr>
+          <w:rFonts w:ascii="Times New Roman" w:eastAsia="Times New Roman" w:hAnsi="Times New Roman" w:cs="Times New Roman"/>
+          <w:sz w:val="24"/>
+          <w:szCs w:val="24"/>
+          <w:lang w:eastAsia="tr-TR"/>
+        </w:rPr>
+        <w:t xml:space="preserve"> ve </w:t>
+      </w:r>
+      <w:proofErr w:type="spellStart"/>
+      <w:r>
+        <w:rPr>
+          <w:rFonts w:ascii="Times New Roman" w:eastAsia="Times New Roman" w:hAnsi="Times New Roman" w:cs="Times New Roman"/>
+          <w:sz w:val="24"/>
+          <w:szCs w:val="24"/>
+          <w:lang w:eastAsia="tr-TR"/>
+        </w:rPr>
+        <w:t>Admin</w:t>
+      </w:r>
+      <w:proofErr w:type="spellEnd"/>
+      <w:r>
+        <w:rPr>
+          <w:rFonts w:ascii="Times New Roman" w:eastAsia="Times New Roman" w:hAnsi="Times New Roman" w:cs="Times New Roman"/>
+          <w:sz w:val="24"/>
+          <w:szCs w:val="24"/>
+          <w:lang w:eastAsia="tr-TR"/>
+        </w:rPr>
+        <w:t xml:space="preserve"> </w:t>
+      </w:r>
+      <w:proofErr w:type="spellStart"/>
+      <w:r>
+        <w:rPr>
+          <w:rFonts w:ascii="Times New Roman" w:eastAsia="Times New Roman" w:hAnsi="Times New Roman" w:cs="Times New Roman"/>
+          <w:sz w:val="24"/>
+          <w:szCs w:val="24"/>
+          <w:lang w:eastAsia="tr-TR"/>
+        </w:rPr>
+        <w:t>Slider</w:t>
+      </w:r>
+      <w:proofErr w:type="spellEnd"/>
+      <w:r>
+        <w:rPr>
+          <w:rFonts w:ascii="Times New Roman" w:eastAsia="Times New Roman" w:hAnsi="Times New Roman" w:cs="Times New Roman"/>
+          <w:sz w:val="24"/>
+          <w:szCs w:val="24"/>
+          <w:lang w:eastAsia="tr-TR"/>
+        </w:rPr>
+        <w:t xml:space="preserve"> Listeleme İşlemleri</w:t>
+      </w:r>
+    </w:p>
+    <w:p>
+      <w:pPr>
+        <w:pStyle w:val="ListeParagraf"/>
+        <w:numPr>
+          <w:ilvl w:val="0"/>
+          <w:numId w:val="4"/>
+        </w:numPr>
+        <w:spacing w:after="0" w:line="240" w:lineRule="auto"/>
+        <w:rPr>
+          <w:rFonts w:ascii="Times New Roman" w:eastAsia="Times New Roman" w:hAnsi="Times New Roman" w:cs="Times New Roman"/>
+          <w:sz w:val="24"/>
+          <w:szCs w:val="24"/>
+          <w:lang w:eastAsia="tr-TR"/>
+        </w:rPr>
+      </w:pPr>
+      <w:r>
+        <w:rPr>
+          <w:rFonts w:ascii="Times New Roman" w:eastAsia="Times New Roman" w:hAnsi="Times New Roman" w:cs="Times New Roman"/>
+          <w:sz w:val="24"/>
+          <w:szCs w:val="24"/>
+          <w:lang w:eastAsia="tr-TR"/>
+        </w:rPr>
+        <w:t xml:space="preserve"> Yeni Kullanıcı Kayıt </w:t>
+      </w:r>
+      <w:proofErr w:type="spellStart"/>
+      <w:r>
+        <w:rPr>
+          <w:rFonts w:ascii="Times New Roman" w:eastAsia="Times New Roman" w:hAnsi="Times New Roman" w:cs="Times New Roman"/>
+          <w:sz w:val="24"/>
+          <w:szCs w:val="24"/>
+          <w:lang w:eastAsia="tr-TR"/>
+        </w:rPr>
+        <w:t>Register</w:t>
+      </w:r>
+      <w:proofErr w:type="spellEnd"/>
+      <w:r>
+        <w:rPr>
+          <w:rFonts w:ascii="Times New Roman" w:eastAsia="Times New Roman" w:hAnsi="Times New Roman" w:cs="Times New Roman"/>
+          <w:sz w:val="24"/>
+          <w:szCs w:val="24"/>
+          <w:lang w:eastAsia="tr-TR"/>
+        </w:rPr>
+        <w:t xml:space="preserve"> ve </w:t>
+      </w:r>
+      <w:proofErr w:type="spellStart"/>
+      <w:r>
+        <w:rPr>
+          <w:rFonts w:ascii="Times New Roman" w:eastAsia="Times New Roman" w:hAnsi="Times New Roman" w:cs="Times New Roman"/>
+          <w:sz w:val="24"/>
+          <w:szCs w:val="24"/>
+          <w:lang w:eastAsia="tr-TR"/>
+        </w:rPr>
+        <w:t>Login</w:t>
+      </w:r>
+      <w:proofErr w:type="spellEnd"/>
+      <w:r>
+        <w:rPr>
+          <w:rFonts w:ascii="Times New Roman" w:eastAsia="Times New Roman" w:hAnsi="Times New Roman" w:cs="Times New Roman"/>
+          <w:sz w:val="24"/>
+          <w:szCs w:val="24"/>
+          <w:lang w:eastAsia="tr-TR"/>
+        </w:rPr>
+        <w:t xml:space="preserve"> İşlemleri</w:t>
+      </w:r>
+    </w:p>
+    <w:p>
+      <w:pPr>
+        <w:pStyle w:val="ListeParagraf"/>
+        <w:numPr>
+          <w:ilvl w:val="0"/>
+          <w:numId w:val="4"/>
+        </w:numPr>
+        <w:spacing w:after="0" w:line="240" w:lineRule="auto"/>
+        <w:rPr>
+          <w:rFonts w:ascii="Times New Roman" w:eastAsia="Times New Roman" w:hAnsi="Times New Roman" w:cs="Times New Roman"/>
+          <w:sz w:val="24"/>
+          <w:szCs w:val="24"/>
+          <w:lang w:eastAsia="tr-TR"/>
+        </w:rPr>
+      </w:pPr>
+      <w:r>
+        <w:rPr>
+          <w:rFonts w:ascii="Times New Roman" w:eastAsia="Times New Roman" w:hAnsi="Times New Roman" w:cs="Times New Roman"/>
+          <w:sz w:val="24"/>
+          <w:szCs w:val="24"/>
+          <w:lang w:eastAsia="tr-TR"/>
+        </w:rPr>
+        <w:t xml:space="preserve">Ürün Kategorilerinin </w:t>
+      </w:r>
+      <w:proofErr w:type="spellStart"/>
+      <w:r>
+        <w:rPr>
+          <w:rFonts w:ascii="Times New Roman" w:eastAsia="Times New Roman" w:hAnsi="Times New Roman" w:cs="Times New Roman"/>
+          <w:sz w:val="24"/>
+          <w:szCs w:val="24"/>
+          <w:lang w:eastAsia="tr-TR"/>
+        </w:rPr>
+        <w:t>Admin</w:t>
+      </w:r>
+      <w:proofErr w:type="spellEnd"/>
+      <w:r>
+        <w:rPr>
+          <w:rFonts w:ascii="Times New Roman" w:eastAsia="Times New Roman" w:hAnsi="Times New Roman" w:cs="Times New Roman"/>
+          <w:sz w:val="24"/>
+          <w:szCs w:val="24"/>
+          <w:lang w:eastAsia="tr-TR"/>
+        </w:rPr>
+        <w:t xml:space="preserve"> Panelde</w:t>
+      </w:r>
+      <w:r>
+        <w:rPr>
+          <w:rFonts w:ascii="Times New Roman" w:eastAsia="Times New Roman" w:hAnsi="Times New Roman" w:cs="Times New Roman"/>
+          <w:sz w:val="24"/>
+          <w:szCs w:val="24"/>
+          <w:lang w:eastAsia="tr-TR"/>
+        </w:rPr>
+        <w:t xml:space="preserve"> </w:t>
+      </w:r>
+      <w:r>
+        <w:rPr>
+          <w:rFonts w:ascii="Times New Roman" w:eastAsia="Times New Roman" w:hAnsi="Times New Roman" w:cs="Times New Roman"/>
+          <w:sz w:val="24"/>
+          <w:szCs w:val="24"/>
+          <w:lang w:eastAsia="tr-TR"/>
+        </w:rPr>
+        <w:t>Listelenmesi</w:t>
+      </w:r>
+      <w:r>
+        <w:rPr>
+          <w:rFonts w:ascii="Times New Roman" w:eastAsia="Times New Roman" w:hAnsi="Times New Roman" w:cs="Times New Roman"/>
+          <w:sz w:val="24"/>
+          <w:szCs w:val="24"/>
+          <w:lang w:eastAsia="tr-TR"/>
+        </w:rPr>
+        <w:t xml:space="preserve"> ve </w:t>
+      </w:r>
+      <w:r>
+        <w:rPr>
+          <w:rFonts w:ascii="Times New Roman" w:eastAsia="Times New Roman" w:hAnsi="Times New Roman" w:cs="Times New Roman"/>
+          <w:sz w:val="24"/>
+          <w:szCs w:val="24"/>
+          <w:lang w:eastAsia="tr-TR"/>
+        </w:rPr>
+        <w:t>Ürün Kategori Düzenleme İşlemleri</w:t>
+      </w:r>
+    </w:p>
+    <w:p>
+      <w:pPr>
+        <w:pStyle w:val="ListeParagraf"/>
+        <w:numPr>
+          <w:ilvl w:val="0"/>
+          <w:numId w:val="4"/>
+        </w:numPr>
+        <w:spacing w:after="0" w:line="240" w:lineRule="auto"/>
+        <w:rPr>
+          <w:rFonts w:ascii="Times New Roman" w:eastAsia="Times New Roman" w:hAnsi="Times New Roman" w:cs="Times New Roman"/>
+          <w:sz w:val="24"/>
+          <w:szCs w:val="24"/>
+          <w:lang w:eastAsia="tr-TR"/>
+        </w:rPr>
+      </w:pPr>
+      <w:r>
+        <w:rPr>
+          <w:rFonts w:ascii="Times New Roman" w:eastAsia="Times New Roman" w:hAnsi="Times New Roman" w:cs="Times New Roman"/>
+          <w:sz w:val="24"/>
+          <w:szCs w:val="24"/>
+          <w:lang w:eastAsia="tr-TR"/>
+        </w:rPr>
+        <w:t>Ürün Detay Sayfasının Yapım İşlemleri</w:t>
+      </w:r>
+    </w:p>
+    <w:p>
+      <w:pPr>
+        <w:pStyle w:val="ListeParagraf"/>
+        <w:numPr>
+          <w:ilvl w:val="0"/>
+          <w:numId w:val="4"/>
+        </w:numPr>
+        <w:spacing w:after="0" w:line="240" w:lineRule="auto"/>
+        <w:rPr>
+          <w:rFonts w:ascii="Times New Roman" w:eastAsia="Times New Roman" w:hAnsi="Times New Roman" w:cs="Times New Roman"/>
+          <w:sz w:val="24"/>
+          <w:szCs w:val="24"/>
+          <w:lang w:eastAsia="tr-TR"/>
+        </w:rPr>
+      </w:pPr>
+      <w:r>
+        <w:rPr>
+          <w:rFonts w:ascii="Times New Roman" w:eastAsia="Times New Roman" w:hAnsi="Times New Roman" w:cs="Times New Roman"/>
+          <w:sz w:val="24"/>
+          <w:szCs w:val="24"/>
+          <w:lang w:eastAsia="tr-TR"/>
+        </w:rPr>
+        <w:t>Benzer Ürünler Modülü Yapım</w:t>
+      </w:r>
+      <w:r>
+        <w:rPr>
+          <w:rFonts w:ascii="Times New Roman" w:eastAsia="Times New Roman" w:hAnsi="Times New Roman" w:cs="Times New Roman"/>
+          <w:sz w:val="24"/>
+          <w:szCs w:val="24"/>
+          <w:lang w:eastAsia="tr-TR"/>
+        </w:rPr>
+        <w:br/>
+        <w:t>İşlemleri</w:t>
+      </w:r>
+    </w:p>
+    <w:p>
+      <w:pPr>
+        <w:pStyle w:val="ListeParagraf"/>
+        <w:numPr>
+          <w:ilvl w:val="0"/>
+          <w:numId w:val="4"/>
+        </w:numPr>
+        <w:spacing w:after="0" w:line="240" w:lineRule="auto"/>
+        <w:rPr>
+          <w:rFonts w:ascii="Times New Roman" w:eastAsia="Times New Roman" w:hAnsi="Times New Roman" w:cs="Times New Roman"/>
+          <w:sz w:val="24"/>
+          <w:szCs w:val="24"/>
+          <w:lang w:eastAsia="tr-TR"/>
+        </w:rPr>
+      </w:pPr>
+      <w:r>
+        <w:rPr>
+          <w:rFonts w:ascii="Times New Roman" w:eastAsia="Times New Roman" w:hAnsi="Times New Roman" w:cs="Times New Roman"/>
+          <w:sz w:val="24"/>
+          <w:szCs w:val="24"/>
+          <w:lang w:eastAsia="tr-TR"/>
+        </w:rPr>
+        <w:t xml:space="preserve"> </w:t>
+      </w:r>
+      <w:proofErr w:type="spellStart"/>
+      <w:r>
+        <w:rPr>
+          <w:rFonts w:ascii="Times New Roman" w:eastAsia="Times New Roman" w:hAnsi="Times New Roman" w:cs="Times New Roman"/>
+          <w:sz w:val="24"/>
+          <w:szCs w:val="24"/>
+          <w:lang w:eastAsia="tr-TR"/>
+        </w:rPr>
+        <w:t>Anasayfa</w:t>
+      </w:r>
+      <w:proofErr w:type="spellEnd"/>
+      <w:r>
+        <w:rPr>
+          <w:rFonts w:ascii="Times New Roman" w:eastAsia="Times New Roman" w:hAnsi="Times New Roman" w:cs="Times New Roman"/>
+          <w:sz w:val="24"/>
+          <w:szCs w:val="24"/>
+          <w:lang w:eastAsia="tr-TR"/>
+        </w:rPr>
+        <w:t xml:space="preserve"> Öne Çıkan Ürünler Modülü</w:t>
+      </w:r>
+      <w:r>
+        <w:rPr>
+          <w:rFonts w:ascii="Times New Roman" w:eastAsia="Times New Roman" w:hAnsi="Times New Roman" w:cs="Times New Roman"/>
+          <w:sz w:val="24"/>
+          <w:szCs w:val="24"/>
+          <w:lang w:eastAsia="tr-TR"/>
+        </w:rPr>
+        <w:br/>
+        <w:t>Yapımı</w:t>
+      </w:r>
+    </w:p>
+    <w:p>
+      <w:pPr>
+        <w:pStyle w:val="ListeParagraf"/>
+        <w:numPr>
+          <w:ilvl w:val="0"/>
+          <w:numId w:val="4"/>
+        </w:numPr>
+        <w:spacing w:after="0" w:line="240" w:lineRule="auto"/>
+        <w:rPr>
+          <w:rFonts w:ascii="Times New Roman" w:eastAsia="Times New Roman" w:hAnsi="Times New Roman" w:cs="Times New Roman"/>
+          <w:sz w:val="24"/>
+          <w:szCs w:val="24"/>
+          <w:lang w:eastAsia="tr-TR"/>
+        </w:rPr>
+      </w:pPr>
+      <w:r>
+        <w:rPr>
+          <w:rFonts w:ascii="Times New Roman" w:eastAsia="Times New Roman" w:hAnsi="Times New Roman" w:cs="Times New Roman"/>
+          <w:sz w:val="24"/>
+          <w:szCs w:val="24"/>
+          <w:lang w:eastAsia="tr-TR"/>
+        </w:rPr>
+        <w:t xml:space="preserve"> Yorum Ekleme Formu Yapım İşlemleri</w:t>
+      </w:r>
+    </w:p>
+    <w:p>
+      <w:pPr>
+        <w:pStyle w:val="ListeParagraf"/>
+        <w:numPr>
+          <w:ilvl w:val="0"/>
+          <w:numId w:val="4"/>
+        </w:numPr>
+        <w:spacing w:after="0" w:line="240" w:lineRule="auto"/>
+        <w:rPr>
+          <w:rFonts w:ascii="Times New Roman" w:eastAsia="Times New Roman" w:hAnsi="Times New Roman" w:cs="Times New Roman"/>
+          <w:sz w:val="24"/>
+          <w:szCs w:val="24"/>
+          <w:lang w:eastAsia="tr-TR"/>
+        </w:rPr>
+      </w:pPr>
+      <w:r>
+        <w:rPr>
+          <w:rFonts w:ascii="Times New Roman" w:eastAsia="Times New Roman" w:hAnsi="Times New Roman" w:cs="Times New Roman"/>
+          <w:sz w:val="24"/>
+          <w:szCs w:val="24"/>
+          <w:lang w:eastAsia="tr-TR"/>
+        </w:rPr>
+        <w:t xml:space="preserve"> Sepet Listeleme Sayfasının</w:t>
+      </w:r>
+      <w:r>
+        <w:rPr>
+          <w:rFonts w:ascii="Times New Roman" w:eastAsia="Times New Roman" w:hAnsi="Times New Roman" w:cs="Times New Roman"/>
+          <w:sz w:val="24"/>
+          <w:szCs w:val="24"/>
+          <w:lang w:eastAsia="tr-TR"/>
+        </w:rPr>
+        <w:br/>
+        <w:t>Oluşturulması ve Tasarım İşlemleri</w:t>
+      </w:r>
+    </w:p>
+    <w:p>
+      <w:pPr>
+        <w:pStyle w:val="ListeParagraf"/>
+        <w:numPr>
+          <w:ilvl w:val="0"/>
+          <w:numId w:val="4"/>
+        </w:numPr>
+        <w:spacing w:after="0" w:line="240" w:lineRule="auto"/>
+        <w:rPr>
+          <w:rFonts w:ascii="Times New Roman" w:eastAsia="Times New Roman" w:hAnsi="Times New Roman" w:cs="Times New Roman"/>
+          <w:sz w:val="24"/>
+          <w:szCs w:val="24"/>
+          <w:lang w:eastAsia="tr-TR"/>
+        </w:rPr>
+      </w:pPr>
+      <w:r>
+        <w:rPr>
+          <w:rFonts w:ascii="Times New Roman" w:eastAsia="Times New Roman" w:hAnsi="Times New Roman" w:cs="Times New Roman"/>
+          <w:sz w:val="24"/>
+          <w:szCs w:val="24"/>
+          <w:lang w:eastAsia="tr-TR"/>
+        </w:rPr>
+        <w:t>Ödeme Detay Sayfası Tasarım</w:t>
+      </w:r>
+      <w:r>
+        <w:rPr>
+          <w:rFonts w:ascii="Times New Roman" w:eastAsia="Times New Roman" w:hAnsi="Times New Roman" w:cs="Times New Roman"/>
+          <w:sz w:val="24"/>
+          <w:szCs w:val="24"/>
+          <w:lang w:eastAsia="tr-TR"/>
+        </w:rPr>
+        <w:br/>
+        <w:t>İşlemleri</w:t>
+      </w:r>
+    </w:p>
+    <w:p>
+      <w:pPr>
+        <w:pStyle w:val="ListeParagraf"/>
+        <w:numPr>
+          <w:ilvl w:val="0"/>
+          <w:numId w:val="4"/>
+        </w:numPr>
+        <w:spacing w:after="0" w:line="240" w:lineRule="auto"/>
+        <w:rPr>
+          <w:rFonts w:ascii="Times New Roman" w:eastAsia="Times New Roman" w:hAnsi="Times New Roman" w:cs="Times New Roman"/>
+          <w:sz w:val="24"/>
+          <w:szCs w:val="24"/>
+          <w:lang w:eastAsia="tr-TR"/>
+        </w:rPr>
+      </w:pPr>
+      <w:r>
+        <w:rPr>
+          <w:rFonts w:ascii="Times New Roman" w:eastAsia="Times New Roman" w:hAnsi="Times New Roman" w:cs="Times New Roman"/>
+          <w:sz w:val="24"/>
+          <w:szCs w:val="24"/>
+          <w:lang w:eastAsia="tr-TR"/>
+        </w:rPr>
+        <w:t xml:space="preserve">Sipariş Oluşturma İşlemleri </w:t>
+      </w:r>
+    </w:p>
+    <w:p>
+      <w:pPr>
+        <w:pStyle w:val="ListeParagraf"/>
+        <w:numPr>
+          <w:ilvl w:val="0"/>
+          <w:numId w:val="4"/>
+        </w:numPr>
+        <w:spacing w:after="0" w:line="240" w:lineRule="auto"/>
+        <w:rPr>
+          <w:rFonts w:ascii="Times New Roman" w:eastAsia="Times New Roman" w:hAnsi="Times New Roman" w:cs="Times New Roman"/>
+          <w:sz w:val="24"/>
+          <w:szCs w:val="24"/>
+          <w:lang w:eastAsia="tr-TR"/>
+        </w:rPr>
+      </w:pPr>
+      <w:r>
+        <w:rPr>
+          <w:rFonts w:ascii="Times New Roman" w:eastAsia="Times New Roman" w:hAnsi="Times New Roman" w:cs="Times New Roman"/>
+          <w:sz w:val="24"/>
+          <w:szCs w:val="24"/>
+          <w:lang w:eastAsia="tr-TR"/>
+        </w:rPr>
+        <w:t xml:space="preserve">Toplu Resim Yükleme </w:t>
+      </w:r>
+      <w:r>
+        <w:rPr>
+          <w:rFonts w:ascii="Times New Roman" w:eastAsia="Times New Roman" w:hAnsi="Times New Roman" w:cs="Times New Roman"/>
+          <w:sz w:val="24"/>
+          <w:szCs w:val="24"/>
+          <w:lang w:eastAsia="tr-TR"/>
+        </w:rPr>
+        <w:t xml:space="preserve">ve </w:t>
+      </w:r>
+      <w:r>
+        <w:rPr>
+          <w:rFonts w:ascii="Times New Roman" w:eastAsia="Times New Roman" w:hAnsi="Times New Roman" w:cs="Times New Roman"/>
+          <w:sz w:val="24"/>
+          <w:szCs w:val="24"/>
+          <w:lang w:eastAsia="tr-TR"/>
+        </w:rPr>
+        <w:t xml:space="preserve">Ürün Detay Resim Galeri Çoklu </w:t>
+      </w:r>
+      <w:proofErr w:type="spellStart"/>
+      <w:r>
+        <w:rPr>
+          <w:rFonts w:ascii="Times New Roman" w:eastAsia="Times New Roman" w:hAnsi="Times New Roman" w:cs="Times New Roman"/>
+          <w:sz w:val="24"/>
+          <w:szCs w:val="24"/>
+          <w:lang w:eastAsia="tr-TR"/>
+        </w:rPr>
+        <w:t>Tesim</w:t>
+      </w:r>
+      <w:proofErr w:type="spellEnd"/>
+      <w:r>
+        <w:rPr>
+          <w:rFonts w:ascii="Times New Roman" w:eastAsia="Times New Roman" w:hAnsi="Times New Roman" w:cs="Times New Roman"/>
+          <w:sz w:val="24"/>
+          <w:szCs w:val="24"/>
+          <w:lang w:eastAsia="tr-TR"/>
+        </w:rPr>
+        <w:br/>
+        <w:t>Listeleme İşlemleri</w:t>
+      </w:r>
+    </w:p>
+    <w:p>
+      <w:pPr>
+        <w:pStyle w:val="ListeParagraf"/>
+        <w:numPr>
+          <w:ilvl w:val="0"/>
+          <w:numId w:val="4"/>
+        </w:numPr>
+        <w:spacing w:after="0" w:line="240" w:lineRule="auto"/>
+        <w:rPr>
+          <w:rFonts w:ascii="Times New Roman" w:eastAsia="Times New Roman" w:hAnsi="Times New Roman" w:cs="Times New Roman"/>
+          <w:sz w:val="24"/>
+          <w:szCs w:val="24"/>
+          <w:lang w:eastAsia="tr-TR"/>
+        </w:rPr>
+      </w:pPr>
+      <w:r>
+        <w:rPr>
+          <w:rFonts w:ascii="Times New Roman" w:eastAsia="Times New Roman" w:hAnsi="Times New Roman" w:cs="Times New Roman"/>
+          <w:sz w:val="24"/>
+          <w:szCs w:val="24"/>
+          <w:lang w:eastAsia="tr-TR"/>
+        </w:rPr>
+        <w:t>Ürün Arama Formu Tasarımı ve Arama</w:t>
+      </w:r>
+      <w:r>
+        <w:rPr>
+          <w:rFonts w:ascii="Times New Roman" w:eastAsia="Times New Roman" w:hAnsi="Times New Roman" w:cs="Times New Roman"/>
+          <w:sz w:val="24"/>
+          <w:szCs w:val="24"/>
+          <w:lang w:eastAsia="tr-TR"/>
+        </w:rPr>
+        <w:br/>
+        <w:t>İşlemleri</w:t>
+      </w:r>
+    </w:p>
+    <w:p>
+      <w:pPr>
+        <w:pStyle w:val="ListeParagraf"/>
+        <w:numPr>
+          <w:ilvl w:val="0"/>
+          <w:numId w:val="4"/>
+        </w:numPr>
+        <w:spacing w:after="0" w:line="240" w:lineRule="auto"/>
+        <w:rPr>
+          <w:rFonts w:ascii="Times New Roman" w:eastAsia="Times New Roman" w:hAnsi="Times New Roman" w:cs="Times New Roman"/>
+          <w:sz w:val="24"/>
+          <w:szCs w:val="24"/>
+          <w:lang w:eastAsia="tr-TR"/>
+        </w:rPr>
+      </w:pPr>
+      <w:r>
+        <w:rPr>
+          <w:rFonts w:ascii="Times New Roman" w:eastAsia="Times New Roman" w:hAnsi="Times New Roman" w:cs="Times New Roman"/>
+          <w:sz w:val="24"/>
+          <w:szCs w:val="24"/>
+          <w:lang w:eastAsia="tr-TR"/>
+        </w:rPr>
+        <w:t xml:space="preserve">Sayfalama </w:t>
+      </w:r>
+      <w:proofErr w:type="spellStart"/>
+      <w:r>
+        <w:rPr>
+          <w:rFonts w:ascii="Times New Roman" w:eastAsia="Times New Roman" w:hAnsi="Times New Roman" w:cs="Times New Roman"/>
+          <w:sz w:val="24"/>
+          <w:szCs w:val="24"/>
+          <w:lang w:eastAsia="tr-TR"/>
+        </w:rPr>
+        <w:t>Pagination</w:t>
+      </w:r>
+      <w:proofErr w:type="spellEnd"/>
+      <w:r>
+        <w:rPr>
+          <w:rFonts w:ascii="Times New Roman" w:eastAsia="Times New Roman" w:hAnsi="Times New Roman" w:cs="Times New Roman"/>
+          <w:sz w:val="24"/>
+          <w:szCs w:val="24"/>
+          <w:lang w:eastAsia="tr-TR"/>
+        </w:rPr>
+        <w:t xml:space="preserve"> İşlemleri</w:t>
+      </w:r>
+    </w:p>
+    <w:p>
+      <w:pPr>
+        <w:pStyle w:val="ListeParagraf"/>
+        <w:numPr>
+          <w:ilvl w:val="0"/>
+          <w:numId w:val="4"/>
+        </w:numPr>
+        <w:spacing w:after="0" w:line="240" w:lineRule="auto"/>
+        <w:rPr>
+          <w:rFonts w:ascii="Times New Roman" w:eastAsia="Times New Roman" w:hAnsi="Times New Roman" w:cs="Times New Roman"/>
+          <w:sz w:val="24"/>
+          <w:szCs w:val="24"/>
+          <w:lang w:eastAsia="tr-TR"/>
+        </w:rPr>
+      </w:pPr>
+      <w:r>
+        <w:rPr>
+          <w:rFonts w:ascii="Times New Roman" w:eastAsia="Times New Roman" w:hAnsi="Times New Roman" w:cs="Times New Roman"/>
+          <w:sz w:val="24"/>
+          <w:szCs w:val="24"/>
+          <w:lang w:eastAsia="tr-TR"/>
+        </w:rPr>
+        <w:t xml:space="preserve">Alt Kategori Oluşturma </w:t>
+      </w:r>
+      <w:proofErr w:type="spellStart"/>
+      <w:r>
+        <w:rPr>
+          <w:rFonts w:ascii="Times New Roman" w:eastAsia="Times New Roman" w:hAnsi="Times New Roman" w:cs="Times New Roman"/>
+          <w:sz w:val="24"/>
+          <w:szCs w:val="24"/>
+          <w:lang w:eastAsia="tr-TR"/>
+        </w:rPr>
+        <w:t>İşlemleriniFonksiyon</w:t>
+      </w:r>
+      <w:proofErr w:type="spellEnd"/>
+      <w:r>
+        <w:rPr>
+          <w:rFonts w:ascii="Times New Roman" w:eastAsia="Times New Roman" w:hAnsi="Times New Roman" w:cs="Times New Roman"/>
+          <w:sz w:val="24"/>
+          <w:szCs w:val="24"/>
+          <w:lang w:eastAsia="tr-TR"/>
+        </w:rPr>
+        <w:t xml:space="preserve"> ile Yapma ve </w:t>
+      </w:r>
+      <w:proofErr w:type="spellStart"/>
+      <w:r>
+        <w:rPr>
+          <w:rFonts w:ascii="Times New Roman" w:eastAsia="Times New Roman" w:hAnsi="Times New Roman" w:cs="Times New Roman"/>
+          <w:sz w:val="24"/>
+          <w:szCs w:val="24"/>
+          <w:lang w:eastAsia="tr-TR"/>
+        </w:rPr>
+        <w:t>Listeletme</w:t>
+      </w:r>
+      <w:proofErr w:type="spellEnd"/>
+      <w:r>
+        <w:rPr>
+          <w:rFonts w:ascii="Times New Roman" w:eastAsia="Times New Roman" w:hAnsi="Times New Roman" w:cs="Times New Roman"/>
+          <w:sz w:val="24"/>
+          <w:szCs w:val="24"/>
+          <w:lang w:eastAsia="tr-TR"/>
+        </w:rPr>
+        <w:t xml:space="preserve"> </w:t>
+      </w:r>
+    </w:p>
+    <w:p>
+      <w:pPr>
+        <w:pStyle w:val="ListeParagraf"/>
+        <w:numPr>
+          <w:ilvl w:val="0"/>
+          <w:numId w:val="4"/>
+        </w:numPr>
+        <w:spacing w:after="0" w:line="240" w:lineRule="auto"/>
+        <w:rPr>
+          <w:rFonts w:ascii="Times New Roman" w:eastAsia="Times New Roman" w:hAnsi="Times New Roman" w:cs="Times New Roman"/>
+          <w:sz w:val="24"/>
+          <w:szCs w:val="24"/>
+          <w:lang w:eastAsia="tr-TR"/>
+        </w:rPr>
+      </w:pPr>
+      <w:r>
+        <w:rPr>
+          <w:rFonts w:ascii="Times New Roman" w:eastAsia="Times New Roman" w:hAnsi="Times New Roman" w:cs="Times New Roman"/>
+          <w:sz w:val="24"/>
+          <w:szCs w:val="24"/>
+          <w:lang w:eastAsia="tr-TR"/>
+        </w:rPr>
+        <w:t>Güvenli Dosya Yükletme İşlemleri</w:t>
+      </w:r>
+      <w:r>
+        <w:rPr>
+          <w:rFonts w:ascii="Times New Roman" w:eastAsia="Times New Roman" w:hAnsi="Times New Roman" w:cs="Times New Roman"/>
+          <w:sz w:val="24"/>
+          <w:szCs w:val="24"/>
+          <w:lang w:eastAsia="tr-TR"/>
+        </w:rPr>
+        <w:t xml:space="preserve"> ve </w:t>
+      </w:r>
+      <w:r>
+        <w:rPr>
+          <w:rFonts w:ascii="Times New Roman" w:eastAsia="Times New Roman" w:hAnsi="Times New Roman" w:cs="Times New Roman"/>
+          <w:sz w:val="24"/>
+          <w:szCs w:val="24"/>
+          <w:lang w:eastAsia="tr-TR"/>
+        </w:rPr>
+        <w:t>XSS Açığına Karşı Alınacak Önlemler</w:t>
+      </w:r>
+    </w:p>
+    <w:p>
+      <w:pPr>
+        <w:ind w:left="1416"/>
+        <w:rPr>
+          <w:rFonts w:ascii="Arial" w:hAnsi="Arial" w:cs="Arial"/>
+          <w:color w:val="2F2F2F"/>
+          <w:sz w:val="21"/>
+          <w:szCs w:val="21"/>
+          <w:shd w:val="clear" w:color="auto" w:fill="FFFFFF"/>
+        </w:rPr>
+      </w:pPr>
     </w:p>
     <w:p>
       <w:pPr>
@@ -213,6 +1665,119 @@
 <file path=word/numbering.xml><?xml version="1.0" encoding="utf-8"?>
 <w:numbering xmlns:wpc="http://schemas.microsoft.com/office/word/2010/wordprocessingCanvas" xmlns:cx="http://schemas.microsoft.com/office/drawing/2014/chartex" xmlns:cx1="http://schemas.microsoft.com/office/drawing/2015/9/8/chartex" xmlns:cx2="http://schemas.microsoft.com/office/drawing/2015/10/21/chartex" xmlns:cx3="http://schemas.microsoft.com/office/drawing/2016/5/9/chartex" xmlns:cx4="http://schemas.microsoft.com/office/drawing/2016/5/10/chartex" xmlns:cx5="http://schemas.microsoft.com/office/drawing/2016/5/11/chartex" xmlns:cx6="http://schemas.microsoft.com/office/drawing/2016/5/12/chartex" xmlns:cx7="http://schemas.microsoft.com/office/drawing/2016/5/13/chartex" xmlns:cx8="http://schemas.microsoft.com/office/drawing/2016/5/14/chartex" xmlns:mc="http://schemas.openxmlformats.org/markup-compatibility/2006" xmlns:aink="http://schemas.microsoft.com/office/drawing/2016/ink" xmlns:am3d="http://schemas.microsoft.com/office/drawing/2017/model3d" xmlns:o="urn:schemas-microsoft-com:office:office" xmlns:r="http://schemas.openxmlformats.org/officeDocument/2006/relationships" xmlns:m="http://schemas.openxmlformats.org/officeDocument/2006/math" xmlns:v="urn:schemas-microsoft-com:vml" xmlns:wp14="http://schemas.microsoft.com/office/word/2010/wordprocessingDrawing" xmlns:wp="http://schemas.openxmlformats.org/drawingml/2006/wordprocessingDrawing" xmlns:w10="urn:schemas-microsoft-com:office:word" xmlns:w="http://schemas.openxmlformats.org/wordprocessingml/2006/main" xmlns:w14="http://schemas.microsoft.com/office/word/2010/wordml" xmlns:w15="http://schemas.microsoft.com/office/word/2012/wordml" xmlns:w16cex="http://schemas.microsoft.com/office/word/2018/wordml/cex" xmlns:w16cid="http://schemas.microsoft.com/office/word/2016/wordml/cid" xmlns:w16="http://schemas.microsoft.com/office/word/2018/wordml" xmlns:w16se="http://schemas.microsoft.com/office/word/2015/wordml/symex" xmlns:wpg="http://schemas.microsoft.com/office/word/2010/wordprocessingGroup" xmlns:wpi="http://schemas.microsoft.com/office/word/2010/wordprocessingInk" xmlns:wne="http://schemas.microsoft.com/office/word/2006/wordml" xmlns:wps="http://schemas.microsoft.com/office/word/2010/wordprocessingShape" mc:Ignorable="w14 w15 w16se w16cid w16 w16cex wp14">
   <w:abstractNum w:abstractNumId="0" w15:restartNumberingAfterBreak="0">
+    <w:nsid w:val="0C164EB2"/>
+    <w:multiLevelType w:val="hybridMultilevel"/>
+    <w:tmpl w:val="75FCD2FC"/>
+    <w:lvl w:ilvl="0" w:tplc="041F0001">
+      <w:start w:val="1"/>
+      <w:numFmt w:val="bullet"/>
+      <w:lvlText w:val=""/>
+      <w:lvlJc w:val="left"/>
+      <w:pPr>
+        <w:ind w:left="720" w:hanging="360"/>
+      </w:pPr>
+      <w:rPr>
+        <w:rFonts w:ascii="Symbol" w:hAnsi="Symbol" w:hint="default"/>
+      </w:rPr>
+    </w:lvl>
+    <w:lvl w:ilvl="1" w:tplc="041F0003" w:tentative="1">
+      <w:start w:val="1"/>
+      <w:numFmt w:val="bullet"/>
+      <w:lvlText w:val="o"/>
+      <w:lvlJc w:val="left"/>
+      <w:pPr>
+        <w:ind w:left="1440" w:hanging="360"/>
+      </w:pPr>
+      <w:rPr>
+        <w:rFonts w:ascii="Courier New" w:hAnsi="Courier New" w:cs="Courier New" w:hint="default"/>
+      </w:rPr>
+    </w:lvl>
+    <w:lvl w:ilvl="2" w:tplc="041F0005" w:tentative="1">
+      <w:start w:val="1"/>
+      <w:numFmt w:val="bullet"/>
+      <w:lvlText w:val=""/>
+      <w:lvlJc w:val="left"/>
+      <w:pPr>
+        <w:ind w:left="2160" w:hanging="360"/>
+      </w:pPr>
+      <w:rPr>
+        <w:rFonts w:ascii="Wingdings" w:hAnsi="Wingdings" w:hint="default"/>
+      </w:rPr>
+    </w:lvl>
+    <w:lvl w:ilvl="3" w:tplc="041F0001" w:tentative="1">
+      <w:start w:val="1"/>
+      <w:numFmt w:val="bullet"/>
+      <w:lvlText w:val=""/>
+      <w:lvlJc w:val="left"/>
+      <w:pPr>
+        <w:ind w:left="2880" w:hanging="360"/>
+      </w:pPr>
+      <w:rPr>
+        <w:rFonts w:ascii="Symbol" w:hAnsi="Symbol" w:hint="default"/>
+      </w:rPr>
+    </w:lvl>
+    <w:lvl w:ilvl="4" w:tplc="041F0003" w:tentative="1">
+      <w:start w:val="1"/>
+      <w:numFmt w:val="bullet"/>
+      <w:lvlText w:val="o"/>
+      <w:lvlJc w:val="left"/>
+      <w:pPr>
+        <w:ind w:left="3600" w:hanging="360"/>
+      </w:pPr>
+      <w:rPr>
+        <w:rFonts w:ascii="Courier New" w:hAnsi="Courier New" w:cs="Courier New" w:hint="default"/>
+      </w:rPr>
+    </w:lvl>
+    <w:lvl w:ilvl="5" w:tplc="041F0005" w:tentative="1">
+      <w:start w:val="1"/>
+      <w:numFmt w:val="bullet"/>
+      <w:lvlText w:val=""/>
+      <w:lvlJc w:val="left"/>
+      <w:pPr>
+        <w:ind w:left="4320" w:hanging="360"/>
+      </w:pPr>
+      <w:rPr>
+        <w:rFonts w:ascii="Wingdings" w:hAnsi="Wingdings" w:hint="default"/>
+      </w:rPr>
+    </w:lvl>
+    <w:lvl w:ilvl="6" w:tplc="041F0001" w:tentative="1">
+      <w:start w:val="1"/>
+      <w:numFmt w:val="bullet"/>
+      <w:lvlText w:val=""/>
+      <w:lvlJc w:val="left"/>
+      <w:pPr>
+        <w:ind w:left="5040" w:hanging="360"/>
+      </w:pPr>
+      <w:rPr>
+        <w:rFonts w:ascii="Symbol" w:hAnsi="Symbol" w:hint="default"/>
+      </w:rPr>
+    </w:lvl>
+    <w:lvl w:ilvl="7" w:tplc="041F0003" w:tentative="1">
+      <w:start w:val="1"/>
+      <w:numFmt w:val="bullet"/>
+      <w:lvlText w:val="o"/>
+      <w:lvlJc w:val="left"/>
+      <w:pPr>
+        <w:ind w:left="5760" w:hanging="360"/>
+      </w:pPr>
+      <w:rPr>
+        <w:rFonts w:ascii="Courier New" w:hAnsi="Courier New" w:cs="Courier New" w:hint="default"/>
+      </w:rPr>
+    </w:lvl>
+    <w:lvl w:ilvl="8" w:tplc="041F0005" w:tentative="1">
+      <w:start w:val="1"/>
+      <w:numFmt w:val="bullet"/>
+      <w:lvlText w:val=""/>
+      <w:lvlJc w:val="left"/>
+      <w:pPr>
+        <w:ind w:left="6480" w:hanging="360"/>
+      </w:pPr>
+      <w:rPr>
+        <w:rFonts w:ascii="Wingdings" w:hAnsi="Wingdings" w:hint="default"/>
+      </w:rPr>
+    </w:lvl>
+  </w:abstractNum>
+  <w:abstractNum w:abstractNumId="1" w15:restartNumberingAfterBreak="0">
     <w:nsid w:val="14F409D8"/>
     <w:multiLevelType w:val="hybridMultilevel"/>
     <w:tmpl w:val="6C905732"/>
@@ -325,7 +1890,120 @@
       </w:rPr>
     </w:lvl>
   </w:abstractNum>
-  <w:abstractNum w:abstractNumId="1" w15:restartNumberingAfterBreak="0">
+  <w:abstractNum w:abstractNumId="2" w15:restartNumberingAfterBreak="0">
+    <w:nsid w:val="5F0B74E9"/>
+    <w:multiLevelType w:val="hybridMultilevel"/>
+    <w:tmpl w:val="08BEB040"/>
+    <w:lvl w:ilvl="0" w:tplc="DC8C7654">
+      <w:start w:val="1"/>
+      <w:numFmt w:val="bullet"/>
+      <w:lvlText w:val="-"/>
+      <w:lvlJc w:val="left"/>
+      <w:pPr>
+        <w:ind w:left="420" w:hanging="360"/>
+      </w:pPr>
+      <w:rPr>
+        <w:rFonts w:ascii="Times New Roman" w:eastAsia="Times New Roman" w:hAnsi="Times New Roman" w:cs="Times New Roman" w:hint="default"/>
+      </w:rPr>
+    </w:lvl>
+    <w:lvl w:ilvl="1" w:tplc="041F0003" w:tentative="1">
+      <w:start w:val="1"/>
+      <w:numFmt w:val="bullet"/>
+      <w:lvlText w:val="o"/>
+      <w:lvlJc w:val="left"/>
+      <w:pPr>
+        <w:ind w:left="1140" w:hanging="360"/>
+      </w:pPr>
+      <w:rPr>
+        <w:rFonts w:ascii="Courier New" w:hAnsi="Courier New" w:cs="Courier New" w:hint="default"/>
+      </w:rPr>
+    </w:lvl>
+    <w:lvl w:ilvl="2" w:tplc="041F0005" w:tentative="1">
+      <w:start w:val="1"/>
+      <w:numFmt w:val="bullet"/>
+      <w:lvlText w:val=""/>
+      <w:lvlJc w:val="left"/>
+      <w:pPr>
+        <w:ind w:left="1860" w:hanging="360"/>
+      </w:pPr>
+      <w:rPr>
+        <w:rFonts w:ascii="Wingdings" w:hAnsi="Wingdings" w:hint="default"/>
+      </w:rPr>
+    </w:lvl>
+    <w:lvl w:ilvl="3" w:tplc="041F0001" w:tentative="1">
+      <w:start w:val="1"/>
+      <w:numFmt w:val="bullet"/>
+      <w:lvlText w:val=""/>
+      <w:lvlJc w:val="left"/>
+      <w:pPr>
+        <w:ind w:left="2580" w:hanging="360"/>
+      </w:pPr>
+      <w:rPr>
+        <w:rFonts w:ascii="Symbol" w:hAnsi="Symbol" w:hint="default"/>
+      </w:rPr>
+    </w:lvl>
+    <w:lvl w:ilvl="4" w:tplc="041F0003" w:tentative="1">
+      <w:start w:val="1"/>
+      <w:numFmt w:val="bullet"/>
+      <w:lvlText w:val="o"/>
+      <w:lvlJc w:val="left"/>
+      <w:pPr>
+        <w:ind w:left="3300" w:hanging="360"/>
+      </w:pPr>
+      <w:rPr>
+        <w:rFonts w:ascii="Courier New" w:hAnsi="Courier New" w:cs="Courier New" w:hint="default"/>
+      </w:rPr>
+    </w:lvl>
+    <w:lvl w:ilvl="5" w:tplc="041F0005" w:tentative="1">
+      <w:start w:val="1"/>
+      <w:numFmt w:val="bullet"/>
+      <w:lvlText w:val=""/>
+      <w:lvlJc w:val="left"/>
+      <w:pPr>
+        <w:ind w:left="4020" w:hanging="360"/>
+      </w:pPr>
+      <w:rPr>
+        <w:rFonts w:ascii="Wingdings" w:hAnsi="Wingdings" w:hint="default"/>
+      </w:rPr>
+    </w:lvl>
+    <w:lvl w:ilvl="6" w:tplc="041F0001" w:tentative="1">
+      <w:start w:val="1"/>
+      <w:numFmt w:val="bullet"/>
+      <w:lvlText w:val=""/>
+      <w:lvlJc w:val="left"/>
+      <w:pPr>
+        <w:ind w:left="4740" w:hanging="360"/>
+      </w:pPr>
+      <w:rPr>
+        <w:rFonts w:ascii="Symbol" w:hAnsi="Symbol" w:hint="default"/>
+      </w:rPr>
+    </w:lvl>
+    <w:lvl w:ilvl="7" w:tplc="041F0003" w:tentative="1">
+      <w:start w:val="1"/>
+      <w:numFmt w:val="bullet"/>
+      <w:lvlText w:val="o"/>
+      <w:lvlJc w:val="left"/>
+      <w:pPr>
+        <w:ind w:left="5460" w:hanging="360"/>
+      </w:pPr>
+      <w:rPr>
+        <w:rFonts w:ascii="Courier New" w:hAnsi="Courier New" w:cs="Courier New" w:hint="default"/>
+      </w:rPr>
+    </w:lvl>
+    <w:lvl w:ilvl="8" w:tplc="041F0005" w:tentative="1">
+      <w:start w:val="1"/>
+      <w:numFmt w:val="bullet"/>
+      <w:lvlText w:val=""/>
+      <w:lvlJc w:val="left"/>
+      <w:pPr>
+        <w:ind w:left="6180" w:hanging="360"/>
+      </w:pPr>
+      <w:rPr>
+        <w:rFonts w:ascii="Wingdings" w:hAnsi="Wingdings" w:hint="default"/>
+      </w:rPr>
+    </w:lvl>
+  </w:abstractNum>
+  <w:abstractNum w:abstractNumId="3" w15:restartNumberingAfterBreak="0">
     <w:nsid w:val="741055D2"/>
     <w:multiLevelType w:val="hybridMultilevel"/>
     <w:tmpl w:val="235E2B0E"/>
@@ -439,10 +2117,16 @@
     </w:lvl>
   </w:abstractNum>
   <w:num w:numId="1">
+    <w:abstractNumId w:val="3"/>
+  </w:num>
+  <w:num w:numId="2">
     <w:abstractNumId w:val="1"/>
   </w:num>
-  <w:num w:numId="2">
+  <w:num w:numId="3">
     <w:abstractNumId w:val="0"/>
+  </w:num>
+  <w:num w:numId="4">
+    <w:abstractNumId w:val="2"/>
   </w:num>
 </w:numbering>
 </file>

</xml_diff>